<commit_message>
Show agent name and structure in all Docx export
</commit_message>
<xml_diff>
--- a/core/doc_templates/bloc_commun.docx
+++ b/core/doc_templates/bloc_commun.docx
@@ -30,7 +30,7 @@
       <w:tblPr>
         <w:tblW w:w="15451" w:type="dxa"/>
         <w:jc w:val="left"/>
-        <w:tblInd w:w="55" w:type="dxa"/>
+        <w:tblInd w:w="115" w:type="dxa"/>
         <w:tblLayout w:type="fixed"/>
         <w:tblCellMar>
           <w:top w:w="55" w:type="dxa"/>
@@ -47,8 +47,8 @@
         <w:gridCol w:w="1358"/>
         <w:gridCol w:w="1902"/>
         <w:gridCol w:w="5528"/>
-        <w:gridCol w:w="2269"/>
-        <w:gridCol w:w="990"/>
+        <w:gridCol w:w="2272"/>
+        <w:gridCol w:w="987"/>
       </w:tblGrid>
       <w:tr>
         <w:trPr/>
@@ -264,7 +264,7 @@
         </w:tc>
         <w:tc>
           <w:tcPr>
-            <w:tcW w:w="2269" w:type="dxa"/>
+            <w:tcW w:w="2272" w:type="dxa"/>
             <w:tcBorders>
               <w:top w:val="single" w:sz="4" w:space="0" w:color="000000"/>
               <w:left w:val="single" w:sz="4" w:space="0" w:color="000000"/>
@@ -299,7 +299,7 @@
         </w:tc>
         <w:tc>
           <w:tcPr>
-            <w:tcW w:w="990" w:type="dxa"/>
+            <w:tcW w:w="987" w:type="dxa"/>
             <w:tcBorders>
               <w:top w:val="single" w:sz="4" w:space="0" w:color="000000"/>
               <w:left w:val="single" w:sz="4" w:space="0" w:color="000000"/>
@@ -497,7 +497,7 @@
                 <w:sz w:val="20"/>
                 <w:szCs w:val="20"/>
               </w:rPr>
-              <w:t>{{recipent}}</w:t>
+              <w:t>{{recipent.display_with_agent_unit }}</w:t>
             </w:r>
           </w:p>
           <w:p>
@@ -583,7 +583,7 @@
                 <w:sz w:val="20"/>
                 <w:szCs w:val="20"/>
               </w:rPr>
-              <w:t>{{recipent}}</w:t>
+              <w:t>{{recipent.display_with_agent_unit}}</w:t>
             </w:r>
           </w:p>
           <w:p>
@@ -685,7 +685,7 @@
         </w:tc>
         <w:tc>
           <w:tcPr>
-            <w:tcW w:w="2269" w:type="dxa"/>
+            <w:tcW w:w="2272" w:type="dxa"/>
             <w:tcBorders>
               <w:top w:val="single" w:sz="4" w:space="0" w:color="000000"/>
               <w:left w:val="single" w:sz="4" w:space="0" w:color="000000"/>
@@ -771,7 +771,7 @@
         </w:tc>
         <w:tc>
           <w:tcPr>
-            <w:tcW w:w="990" w:type="dxa"/>
+            <w:tcW w:w="987" w:type="dxa"/>
             <w:tcBorders>
               <w:top w:val="single" w:sz="4" w:space="0" w:color="000000"/>
               <w:left w:val="single" w:sz="4" w:space="0" w:color="000000"/>
@@ -914,7 +914,7 @@
       <w:tblPr>
         <w:tblW w:w="14285" w:type="dxa"/>
         <w:jc w:val="left"/>
-        <w:tblInd w:w="55" w:type="dxa"/>
+        <w:tblInd w:w="110" w:type="dxa"/>
         <w:tblLayout w:type="fixed"/>
         <w:tblCellMar>
           <w:top w:w="55" w:type="dxa"/>
@@ -943,7 +943,7 @@
             <w:tblPr>
               <w:tblW w:w="6060" w:type="dxa"/>
               <w:jc w:val="left"/>
-              <w:tblInd w:w="175" w:type="dxa"/>
+              <w:tblInd w:w="295" w:type="dxa"/>
               <w:tblLayout w:type="fixed"/>
               <w:tblCellMar>
                 <w:top w:w="55" w:type="dxa"/>
@@ -1440,7 +1440,7 @@
       <w:tblPr>
         <w:tblW w:w="5000" w:type="pct"/>
         <w:jc w:val="left"/>
-        <w:tblInd w:w="55" w:type="dxa"/>
+        <w:tblInd w:w="115" w:type="dxa"/>
         <w:tblLayout w:type="fixed"/>
         <w:tblCellMar>
           <w:top w:w="55" w:type="dxa"/>
@@ -1451,9 +1451,9 @@
         <w:tblLook w:val="0000" w:noHBand="0" w:noVBand="0" w:firstColumn="0" w:lastRow="0" w:lastColumn="0" w:firstRow="0"/>
       </w:tblPr>
       <w:tblGrid>
-        <w:gridCol w:w="2110"/>
+        <w:gridCol w:w="2109"/>
         <w:gridCol w:w="1409"/>
-        <w:gridCol w:w="4081"/>
+        <w:gridCol w:w="4082"/>
         <w:gridCol w:w="4364"/>
         <w:gridCol w:w="3434"/>
       </w:tblGrid>
@@ -1461,7 +1461,7 @@
         <w:trPr/>
         <w:tc>
           <w:tcPr>
-            <w:tcW w:w="2110" w:type="dxa"/>
+            <w:tcW w:w="2109" w:type="dxa"/>
             <w:tcBorders>
               <w:top w:val="single" w:sz="4" w:space="0" w:color="000000"/>
               <w:left w:val="single" w:sz="4" w:space="0" w:color="000000"/>
@@ -1529,7 +1529,7 @@
         </w:tc>
         <w:tc>
           <w:tcPr>
-            <w:tcW w:w="4081" w:type="dxa"/>
+            <w:tcW w:w="4082" w:type="dxa"/>
             <w:tcBorders>
               <w:top w:val="single" w:sz="4" w:space="0" w:color="000000"/>
               <w:left w:val="single" w:sz="4" w:space="0" w:color="000000"/>
@@ -1675,7 +1675,7 @@
         <w:trPr/>
         <w:tc>
           <w:tcPr>
-            <w:tcW w:w="2110" w:type="dxa"/>
+            <w:tcW w:w="2109" w:type="dxa"/>
             <w:tcBorders>
               <w:left w:val="single" w:sz="4" w:space="0" w:color="000000"/>
               <w:bottom w:val="single" w:sz="4" w:space="0" w:color="000000"/>
@@ -1731,7 +1731,7 @@
         </w:tc>
         <w:tc>
           <w:tcPr>
-            <w:tcW w:w="4081" w:type="dxa"/>
+            <w:tcW w:w="4082" w:type="dxa"/>
             <w:tcBorders>
               <w:left w:val="single" w:sz="4" w:space="0" w:color="000000"/>
               <w:bottom w:val="single" w:sz="4" w:space="0" w:color="000000"/>

</xml_diff>

<commit_message>
Reduce number of line return in DOCX bloc commun
Avoid to much line breaks / paragraphs.
</commit_message>
<xml_diff>
--- a/core/doc_templates/bloc_commun.docx
+++ b/core/doc_templates/bloc_commun.docx
@@ -47,8 +47,8 @@
         <w:gridCol w:w="1358"/>
         <w:gridCol w:w="1902"/>
         <w:gridCol w:w="5528"/>
-        <w:gridCol w:w="2272"/>
-        <w:gridCol w:w="987"/>
+        <w:gridCol w:w="2273"/>
+        <w:gridCol w:w="986"/>
       </w:tblGrid>
       <w:tr>
         <w:trPr/>
@@ -264,7 +264,7 @@
         </w:tc>
         <w:tc>
           <w:tcPr>
-            <w:tcW w:w="2272" w:type="dxa"/>
+            <w:tcW w:w="2273" w:type="dxa"/>
             <w:tcBorders>
               <w:top w:val="single" w:sz="4" w:space="0" w:color="000000"/>
               <w:left w:val="single" w:sz="4" w:space="0" w:color="000000"/>
@@ -299,7 +299,7 @@
         </w:tc>
         <w:tc>
           <w:tcPr>
-            <w:tcW w:w="987" w:type="dxa"/>
+            <w:tcW w:w="986" w:type="dxa"/>
             <w:tcBorders>
               <w:top w:val="single" w:sz="4" w:space="0" w:color="000000"/>
               <w:left w:val="single" w:sz="4" w:space="0" w:color="000000"/>
@@ -679,13 +679,45 @@
                 <w:sz w:val="20"/>
                 <w:szCs w:val="20"/>
               </w:rPr>
-              <w:t>{{item.content}}</w:t>
-            </w:r>
-          </w:p>
-        </w:tc>
-        <w:tc>
-          <w:tcPr>
-            <w:tcW w:w="2272" w:type="dxa"/>
+              <w:t>{{</w:t>
+            </w:r>
+            <w:r>
+              <w:rPr>
+                <w:rFonts w:cs="Calibri" w:ascii="Calibri" w:hAnsi="Calibri" w:asciiTheme="minorHAnsi" w:cstheme="minorHAnsi" w:hAnsiTheme="minorHAnsi"/>
+                <w:sz w:val="20"/>
+                <w:szCs w:val="20"/>
+              </w:rPr>
+              <w:t xml:space="preserve">r </w:t>
+            </w:r>
+            <w:r>
+              <w:rPr>
+                <w:rFonts w:cs="Calibri" w:ascii="Calibri" w:hAnsi="Calibri" w:asciiTheme="minorHAnsi" w:cstheme="minorHAnsi" w:hAnsiTheme="minorHAnsi"/>
+                <w:sz w:val="20"/>
+                <w:szCs w:val="20"/>
+              </w:rPr>
+              <w:t>item.</w:t>
+            </w:r>
+            <w:r>
+              <w:rPr>
+                <w:rFonts w:cs="Calibri" w:ascii="Calibri" w:hAnsi="Calibri" w:asciiTheme="minorHAnsi" w:cstheme="minorHAnsi" w:hAnsiTheme="minorHAnsi"/>
+                <w:sz w:val="20"/>
+                <w:szCs w:val="20"/>
+              </w:rPr>
+              <w:t>rt_content</w:t>
+            </w:r>
+            <w:r>
+              <w:rPr>
+                <w:rFonts w:cs="Calibri" w:ascii="Calibri" w:hAnsi="Calibri" w:asciiTheme="minorHAnsi" w:cstheme="minorHAnsi" w:hAnsiTheme="minorHAnsi"/>
+                <w:sz w:val="20"/>
+                <w:szCs w:val="20"/>
+              </w:rPr>
+              <w:t>}}</w:t>
+            </w:r>
+          </w:p>
+        </w:tc>
+        <w:tc>
+          <w:tcPr>
+            <w:tcW w:w="2273" w:type="dxa"/>
             <w:tcBorders>
               <w:top w:val="single" w:sz="4" w:space="0" w:color="000000"/>
               <w:left w:val="single" w:sz="4" w:space="0" w:color="000000"/>
@@ -771,7 +803,7 @@
         </w:tc>
         <w:tc>
           <w:tcPr>
-            <w:tcW w:w="987" w:type="dxa"/>
+            <w:tcW w:w="986" w:type="dxa"/>
             <w:tcBorders>
               <w:top w:val="single" w:sz="4" w:space="0" w:color="000000"/>
               <w:left w:val="single" w:sz="4" w:space="0" w:color="000000"/>
@@ -943,7 +975,7 @@
             <w:tblPr>
               <w:tblW w:w="6060" w:type="dxa"/>
               <w:jc w:val="left"/>
-              <w:tblInd w:w="295" w:type="dxa"/>
+              <w:tblInd w:w="355" w:type="dxa"/>
               <w:tblLayout w:type="fixed"/>
               <w:tblCellMar>
                 <w:top w:w="55" w:type="dxa"/>

</xml_diff>